<commit_message>
Extending comments on main classes
</commit_message>
<xml_diff>
--- a/documentation/Zdůvodnění návrhu.docx
+++ b/documentation/Zdůvodnění návrhu.docx
@@ -167,7 +167,7 @@
           <v:shape id="_x0000_i1025" type="#_x0000_t75" style="width:6in;height:92.55pt" o:ole="">
             <v:imagedata r:id="rId6" o:title=""/>
           </v:shape>
-          <o:OLEObject Type="Embed" ProgID="Visio.Drawing.11" ShapeID="_x0000_i1025" DrawAspect="Content" ObjectID="_1429200580" r:id="rId7"/>
+          <o:OLEObject Type="Embed" ProgID="Visio.Drawing.11" ShapeID="_x0000_i1025" DrawAspect="Content" ObjectID="_1429209857" r:id="rId7"/>
         </w:object>
       </w:r>
     </w:p>
@@ -228,7 +228,7 @@
           <v:shape id="_x0000_i1026" type="#_x0000_t75" style="width:518.95pt;height:96.3pt" o:ole="">
             <v:imagedata r:id="rId8" o:title=""/>
           </v:shape>
-          <o:OLEObject Type="Embed" ProgID="Visio.Drawing.11" ShapeID="_x0000_i1026" DrawAspect="Content" ObjectID="_1429200581" r:id="rId9"/>
+          <o:OLEObject Type="Embed" ProgID="Visio.Drawing.11" ShapeID="_x0000_i1026" DrawAspect="Content" ObjectID="_1429209858" r:id="rId9"/>
         </w:object>
       </w:r>
     </w:p>
@@ -726,57 +726,57 @@
         <w:ind w:firstLine="708"/>
       </w:pPr>
       <w:r>
-        <w:t xml:space="preserve">Protože runtime mono v některých verzích neobsahuje implementaci několika </w:t>
-      </w:r>
-      <w:r>
-        <w:t xml:space="preserve">využívaných </w:t>
-      </w:r>
-      <w:r>
-        <w:t>funkcí ze</w:t>
-      </w:r>
-      <w:r>
-        <w:t xml:space="preserve"> System.Reflection</w:t>
-      </w:r>
-      <w:r>
-        <w:t>, nemusí být v tomto běhovém prostředí knihovna použitelná</w:t>
-      </w:r>
-      <w:r>
-        <w:t xml:space="preserve">. </w:t>
-      </w:r>
-      <w:r>
-        <w:t xml:space="preserve">A to i přesto, že se naše implementace striktně drží standardů .NET 3.5. </w:t>
-      </w:r>
-      <w:r>
-        <w:t xml:space="preserve">Do budoucna však očekáváme </w:t>
-      </w:r>
-      <w:r>
-        <w:t>lepší pokrytí .NET frameworku v</w:t>
-      </w:r>
-      <w:r>
-        <w:t> </w:t>
-      </w:r>
-      <w:r>
-        <w:t>M</w:t>
-      </w:r>
-      <w:r>
-        <w:t>ono</w:t>
-      </w:r>
-      <w:r>
-        <w:t>. Bylo nám proto učitelem cvičení předmětu Doporučených postupů programování sděleno, že současná nekompatibilita s tímto běhovým prostředím není v rozporu se zadáním úkolu. Knihovna pomocí uvedeného Makefile totiž lze bez problémů v </w:t>
-      </w:r>
-      <w:r>
-        <w:t>M</w:t>
-      </w:r>
-      <w:r>
-        <w:t xml:space="preserve">ono zkompilovat. Výsledný </w:t>
-      </w:r>
-      <w:r>
-        <w:t xml:space="preserve">binární soubor </w:t>
+        <w:t>Protože runtime M</w:t>
       </w:r>
       <w:bookmarkStart w:id="0" w:name="_GoBack"/>
       <w:bookmarkEnd w:id="0"/>
       <w:r>
-        <w:t xml:space="preserve">je pak </w:t>
+        <w:t xml:space="preserve">ono v některých verzích neobsahuje implementaci několika </w:t>
+      </w:r>
+      <w:r>
+        <w:t xml:space="preserve">využívaných </w:t>
+      </w:r>
+      <w:r>
+        <w:t>funkcí ze</w:t>
+      </w:r>
+      <w:r>
+        <w:t xml:space="preserve"> System.Reflection</w:t>
+      </w:r>
+      <w:r>
+        <w:t>, nemusí být v tomto běhovém prostředí knihovna použitelná</w:t>
+      </w:r>
+      <w:r>
+        <w:t xml:space="preserve">. </w:t>
+      </w:r>
+      <w:r>
+        <w:t xml:space="preserve">A to i přesto, že se naše implementace striktně drží standardů .NET 3.5. </w:t>
+      </w:r>
+      <w:r>
+        <w:t xml:space="preserve">Do budoucna však očekáváme </w:t>
+      </w:r>
+      <w:r>
+        <w:t>lepší pokrytí .NET frameworku v</w:t>
+      </w:r>
+      <w:r>
+        <w:t> </w:t>
+      </w:r>
+      <w:r>
+        <w:t>M</w:t>
+      </w:r>
+      <w:r>
+        <w:t>ono</w:t>
+      </w:r>
+      <w:r>
+        <w:t>. Bylo nám proto učitelem cvičení předmětu Doporučených postupů programování sděleno, že současná nekompatibilita s tímto běhovým prostředím není v rozporu se zadáním úkolu. Knihovna pomocí uvedeného Makefile totiž lze bez problémů v </w:t>
+      </w:r>
+      <w:r>
+        <w:t>M</w:t>
+      </w:r>
+      <w:r>
+        <w:t xml:space="preserve">ono zkompilovat. Výsledný </w:t>
+      </w:r>
+      <w:r>
+        <w:t xml:space="preserve">binární soubor je pak </w:t>
       </w:r>
       <w:r>
         <w:t>v .NET frameworku</w:t>

</xml_diff>

<commit_message>
Zdůvodnění návrhu verze final
</commit_message>
<xml_diff>
--- a/documentation/Zdůvodnění návrhu.docx
+++ b/documentation/Zdůvodnění návrhu.docx
@@ -14,7 +14,18 @@
     <w:p>
       <w:r>
         <w:tab/>
-        <w:t xml:space="preserve">Při tvorbě API pro knihovnu ConfigRW byl kladen důraz na co nejjednoduší použití na straně uživatele knihovny. Proto jsme se rozhodli pro minimalistické rozhraní, které vypadá následovně: </w:t>
+        <w:t xml:space="preserve">Při tvorbě API pro knihovnu </w:t>
+      </w:r>
+      <w:r>
+        <w:rPr>
+          <w:rStyle w:val="DefinedStatement"/>
+          <w:sz w:val="22"/>
+          <w:szCs w:val="22"/>
+        </w:rPr>
+        <w:t>ConfigRW</w:t>
+      </w:r>
+      <w:r>
+        <w:t xml:space="preserve"> byl kladen důraz na co nejjednoduší použití na straně uživatele knihovny. Proto jsme se rozhodli pro minimalistické rozhraní, které vypadá následovně: </w:t>
       </w:r>
     </w:p>
     <w:p>
@@ -26,7 +37,16 @@
         </w:numPr>
       </w:pPr>
       <w:r>
-        <w:t xml:space="preserve">Třída Configuration – slouží k vytváření </w:t>
+        <w:t xml:space="preserve">Třída </w:t>
+      </w:r>
+      <w:r>
+        <w:rPr>
+          <w:i/>
+        </w:rPr>
+        <w:t>Configuration</w:t>
+      </w:r>
+      <w:r>
+        <w:t xml:space="preserve"> – slouží k vytváření </w:t>
       </w:r>
       <w:r>
         <w:t>konfiguračních objektů</w:t>
@@ -41,7 +61,16 @@
         </w:numPr>
       </w:pPr>
       <w:r>
-        <w:t>Interface IConfiguration – používaný pro zpřístupnění služeb na konfiguračních objektech</w:t>
+        <w:t xml:space="preserve">Interface </w:t>
+      </w:r>
+      <w:r>
+        <w:rPr>
+          <w:i/>
+        </w:rPr>
+        <w:t>IConfiguration</w:t>
+      </w:r>
+      <w:r>
+        <w:t xml:space="preserve"> – používaný pro zpřístupnění služeb na konfiguračních objektech</w:t>
       </w:r>
     </w:p>
     <w:p>
@@ -53,7 +82,16 @@
         </w:numPr>
       </w:pPr>
       <w:r>
-        <w:t>Třída QualifiedName – slouží pro jednoznačné pojmenování elementů konfiguračního souboru</w:t>
+        <w:t xml:space="preserve">Třída </w:t>
+      </w:r>
+      <w:r>
+        <w:rPr>
+          <w:i/>
+        </w:rPr>
+        <w:t>QualifiedName</w:t>
+      </w:r>
+      <w:r>
+        <w:t xml:space="preserve"> – slouží pro jednoznačné pojmenování elementů konfiguračního souboru</w:t>
       </w:r>
     </w:p>
     <w:p>
@@ -78,9 +116,6 @@
       </w:pPr>
       <w:r>
         <w:t>Výjimky – používané pro upozornění na chybové situace a špatná použití knihovny</w:t>
-      </w:r>
-      <w:r>
-        <w:t>¨</w:t>
       </w:r>
     </w:p>
     <w:p>
@@ -164,10 +199,10 @@
             <v:path o:extrusionok="f" gradientshapeok="t" o:connecttype="rect"/>
             <o:lock v:ext="edit" aspectratio="t"/>
           </v:shapetype>
-          <v:shape id="_x0000_i1025" type="#_x0000_t75" style="width:6in;height:92.55pt" o:ole="">
+          <v:shape id="_x0000_i1025" type="#_x0000_t75" style="width:6in;height:92.4pt" o:ole="">
             <v:imagedata r:id="rId6" o:title=""/>
           </v:shape>
-          <o:OLEObject Type="Embed" ProgID="Visio.Drawing.11" ShapeID="_x0000_i1025" DrawAspect="Content" ObjectID="_1429209857" r:id="rId7"/>
+          <o:OLEObject Type="Embed" ProgID="Visio.Drawing.11" ShapeID="_x0000_i1025" DrawAspect="Content" ObjectID="_1429267453" r:id="rId7"/>
         </w:object>
       </w:r>
     </w:p>
@@ -225,10 +260,10 @@
     <w:p>
       <w:r>
         <w:object w:dxaOrig="16718" w:dyaOrig="3120">
-          <v:shape id="_x0000_i1026" type="#_x0000_t75" style="width:518.95pt;height:96.3pt" o:ole="">
+          <v:shape id="_x0000_i1026" type="#_x0000_t75" style="width:518.95pt;height:96.45pt" o:ole="">
             <v:imagedata r:id="rId8" o:title=""/>
           </v:shape>
-          <o:OLEObject Type="Embed" ProgID="Visio.Drawing.11" ShapeID="_x0000_i1026" DrawAspect="Content" ObjectID="_1429209858" r:id="rId9"/>
+          <o:OLEObject Type="Embed" ProgID="Visio.Drawing.11" ShapeID="_x0000_i1026" DrawAspect="Content" ObjectID="_1429267454" r:id="rId9"/>
         </w:object>
       </w:r>
     </w:p>
@@ -292,7 +327,19 @@
         <w:t xml:space="preserve">kromě standardních způsobů jako je ze souboru nebo streamu také z defaultních hodnot. Pro tuto možnost jsme se rozhodli, neboť uživatel může do struktury popisující konfigurační soubor jednoduše specifikovat defaultní hodnoty a komentáře k jednotlivým optionům. Jejich vypsáním do souboru </w:t>
       </w:r>
       <w:r>
-        <w:t>pak získá předpis konfigurace aniž by ji musel například ručně vytvářet.</w:t>
+        <w:t xml:space="preserve">pak získá předpis konfigurace aniž by ji musel například </w:t>
+      </w:r>
+      <w:r>
+        <w:t>v</w:t>
+      </w:r>
+      <w:r>
+        <w:t>ytvářet</w:t>
+      </w:r>
+      <w:r>
+        <w:t xml:space="preserve"> ručně</w:t>
+      </w:r>
+      <w:r>
+        <w:t>.</w:t>
       </w:r>
     </w:p>
     <w:p>
@@ -306,22 +353,45 @@
     <w:p>
       <w:r>
         <w:tab/>
-        <w:t xml:space="preserve">Interface IConfiguration musí být </w:t>
-      </w:r>
-      <w:r>
-        <w:t>předkem</w:t>
-      </w:r>
-      <w:r>
-        <w:t xml:space="preserve"> popis</w:t>
-      </w:r>
-      <w:r>
-        <w:t xml:space="preserve">u </w:t>
-      </w:r>
-      <w:r>
-        <w:t>struktury konfiguračního souboru, se kterým pracuje knihovna ConfigRW. Pro tuto povinnost jsme se rozhodli kvůli snadnému zpřístupnění služeb na konfiguračním objektu. Kdybychom totiž chtěli jiným způsobem například zpřístupnit ukládání konfiguračních objektů, vypadalo by to nějak takto:</w:t>
-      </w:r>
-    </w:p>
-    <w:p>
+      </w:r>
+      <w:r>
+        <w:t xml:space="preserve">Popis struktury konfiguračního souboru pro </w:t>
+      </w:r>
+      <w:r>
+        <w:rPr>
+          <w:i/>
+        </w:rPr>
+        <w:t>ConfigRW</w:t>
+      </w:r>
+      <w:r>
+        <w:t xml:space="preserve"> knihovnu musí být potomkem i</w:t>
+      </w:r>
+      <w:r>
+        <w:t xml:space="preserve">nterface </w:t>
+      </w:r>
+      <w:r>
+        <w:rPr>
+          <w:i/>
+        </w:rPr>
+        <w:t>IConfiguration</w:t>
+      </w:r>
+      <w:r>
+        <w:t>.</w:t>
+      </w:r>
+      <w:r>
+        <w:t xml:space="preserve"> Pro tuto povinnost jsme se rozhodli kvůli snadnému zpřístupnění služeb na konfiguračním objektu. Kdybychom totiž chtěli jiným způsobem zpřístupnit </w:t>
+      </w:r>
+      <w:r>
+        <w:t xml:space="preserve">třeba </w:t>
+      </w:r>
+      <w:r>
+        <w:t>ukládání konfiguračních objektů, vypadalo by to nějak takto:</w:t>
+      </w:r>
+    </w:p>
+    <w:p>
+      <w:pPr>
+        <w:ind w:left="2832"/>
+      </w:pPr>
       <w:r>
         <w:rPr>
           <w:rFonts w:ascii="Consolas" w:hAnsi="Consolas" w:cs="Consolas"/>
@@ -368,16 +438,55 @@
         <w:t>Problémem je, že</w:t>
       </w:r>
       <w:r>
-        <w:t xml:space="preserve"> pokud by configObj nebyl odděděn od nějaké společné třídy nebo interface, musela by metoda Save přijímat objekty typu System.Object. T</w:t>
+        <w:t xml:space="preserve"> pokud by </w:t>
+      </w:r>
+      <w:r>
+        <w:rPr>
+          <w:i/>
+        </w:rPr>
+        <w:t>configObj</w:t>
+      </w:r>
+      <w:r>
+        <w:t xml:space="preserve"> nebyl odděděn od nějaké společné třídy nebo interface, musela by metoda </w:t>
+      </w:r>
+      <w:r>
+        <w:rPr>
+          <w:i/>
+        </w:rPr>
+        <w:t>Save</w:t>
+      </w:r>
+      <w:r>
+        <w:t xml:space="preserve"> přijímat objekty typu </w:t>
+      </w:r>
+      <w:r>
+        <w:rPr>
+          <w:i/>
+        </w:rPr>
+        <w:t>System.Object</w:t>
+      </w:r>
+      <w:r>
+        <w:t>. T</w:t>
       </w:r>
       <w:r>
         <w:t>ím bychom však ztratily možnost</w:t>
       </w:r>
       <w:r>
-        <w:t xml:space="preserve"> ubránit uživatele špatnému použití knihovny typovou kontrolou. Proto jsme se rozhodli požadovat po struktuře konfiguračního souboru rozhraní typu IConfiguration. Použití konfiguračního objektu v kódu se tím také zpřehlední:</w:t>
-      </w:r>
-    </w:p>
-    <w:p>
+        <w:t xml:space="preserve"> ubránit uživatele špatnému použití knihovny typovou kontrolou. Proto jsme se rozhodli požadovat po struktuře konfiguračního souboru rozhraní typu </w:t>
+      </w:r>
+      <w:r>
+        <w:rPr>
+          <w:i/>
+        </w:rPr>
+        <w:t>IConfiguration</w:t>
+      </w:r>
+      <w:r>
+        <w:t>. Použití konfiguračního objektu v kódu se tím také zpřehlední:</w:t>
+      </w:r>
+    </w:p>
+    <w:p>
+      <w:pPr>
+        <w:ind w:left="2832"/>
+      </w:pPr>
       <w:r>
         <w:rPr>
           <w:rFonts w:ascii="Consolas" w:hAnsi="Consolas" w:cs="Consolas"/>
@@ -443,7 +552,67 @@
     <w:p>
       <w:r>
         <w:tab/>
-        <w:t xml:space="preserve">Pro pojmenování elementů konfiguračního souboru jsou používány objekty typu QualifiedName. Díky tomu, že QualifiedName ukrývá implementační detaily struktury jmen, umožňuje budoucí rozšiřitelnost knihovny (například o podsekce, či jinou hierarchii elementů). Navíc je nutnost udávat QualifiedName do metody IConfiguration.SetComment určitou ochranou proti špatnému použití. Pokud bychom použili metodu se signaturou obsahující například dva argumenty typu string, může se snadno stát, že zaměníme jejich pořadí. Z těchto důvodů jsme zvolili QualifiedName pro reprezentaci jména elementu konfiguračního souboru. </w:t>
+        <w:t xml:space="preserve">Pro pojmenování elementů konfiguračního souboru jsou používány objekty typu </w:t>
+      </w:r>
+      <w:r>
+        <w:rPr>
+          <w:i/>
+        </w:rPr>
+        <w:t>QualifiedName</w:t>
+      </w:r>
+      <w:r>
+        <w:t xml:space="preserve">. Díky tomu, že </w:t>
+      </w:r>
+      <w:r>
+        <w:rPr>
+          <w:i/>
+        </w:rPr>
+        <w:t>QualifiedName</w:t>
+      </w:r>
+      <w:r>
+        <w:t xml:space="preserve"> ukrývá implementační detaily struktury jmen, umožňuje budoucí rozšiřitelnost knihovny (například o podsekce, či jinou hierarchii elementů). Navíc je nutnost </w:t>
+      </w:r>
+      <w:r>
+        <w:t>udávání</w:t>
+      </w:r>
+      <w:r>
+        <w:t xml:space="preserve"> </w:t>
+      </w:r>
+      <w:r>
+        <w:rPr>
+          <w:i/>
+        </w:rPr>
+        <w:t>QualifiedName</w:t>
+      </w:r>
+      <w:r>
+        <w:t xml:space="preserve"> do metody </w:t>
+      </w:r>
+      <w:r>
+        <w:rPr>
+          <w:i/>
+        </w:rPr>
+        <w:t>IConfiguration.SetComment</w:t>
+      </w:r>
+      <w:r>
+        <w:t xml:space="preserve"> určitou ochranou proti špatnému použití. Pokud bychom použili metodu se signaturou obsahující například dva argumenty typu </w:t>
+      </w:r>
+      <w:r>
+        <w:rPr>
+          <w:i/>
+        </w:rPr>
+        <w:t>string</w:t>
+      </w:r>
+      <w:r>
+        <w:t xml:space="preserve">, může se snadno stát, že zaměníme jejich pořadí. Z těchto důvodů jsme zvolili </w:t>
+      </w:r>
+      <w:r>
+        <w:rPr>
+          <w:i/>
+        </w:rPr>
+        <w:t>QualifiedName</w:t>
+      </w:r>
+      <w:r>
+        <w:t xml:space="preserve"> pro reprezentaci jména elementu konfiguračního souboru. </w:t>
       </w:r>
     </w:p>
     <w:p>
@@ -466,7 +635,19 @@
         <w:t>d</w:t>
       </w:r>
       <w:r>
-        <w:t>odání patřičných objektů při vytváření konfiguračního souboru. Tím bychom ale rozdělili popis struktury do více míst v kódu. Proto jsme zvolili pro C# typičtější přístup a definovali jsme atributy, které mohou dekorovat jednotlivé sekce a optiony přímo v interface určujícím strukturu. Na tento přístup jsou programátoři C# zvyklí a navíc nám výsledný kód připadá přehlednější.</w:t>
+        <w:t xml:space="preserve">odání patřičných objektů </w:t>
+      </w:r>
+      <w:r>
+        <w:t xml:space="preserve">do metody </w:t>
+      </w:r>
+      <w:r>
+        <w:t>při vytváření konfiguračního souboru. Tím bychom ale rozdělili popis struktury do více míst v kódu. Proto jsme zvolili pro C# typičtější přístup a definovali jsme atributy, které mohou dekorovat jednotlivé sekce a optiony přímo v interface určujícím strukturu. Na tento přístup jsou programátoři C# zvyklí</w:t>
+      </w:r>
+      <w:r>
+        <w:t xml:space="preserve">. </w:t>
+      </w:r>
+      <w:r>
+        <w:t>Výsledný kód je navíc výrazně přehlednější.</w:t>
       </w:r>
     </w:p>
     <w:p>
@@ -487,6 +668,7 @@
         <w:autoSpaceDN w:val="0"/>
         <w:adjustRightInd w:val="0"/>
         <w:spacing w:after="0" w:line="240" w:lineRule="auto"/>
+        <w:ind w:left="2832"/>
         <w:rPr>
           <w:rFonts w:ascii="Consolas" w:hAnsi="Consolas" w:cs="Consolas"/>
           <w:color w:val="000000"/>
@@ -512,6 +694,7 @@
         <w:autoSpaceDN w:val="0"/>
         <w:adjustRightInd w:val="0"/>
         <w:spacing w:after="0" w:line="240" w:lineRule="auto"/>
+        <w:ind w:left="2832"/>
         <w:rPr>
           <w:rFonts w:ascii="Consolas" w:hAnsi="Consolas" w:cs="Consolas"/>
           <w:color w:val="000000"/>
@@ -573,6 +756,7 @@
     </w:p>
     <w:p>
       <w:pPr>
+        <w:ind w:left="2832"/>
         <w:rPr>
           <w:rFonts w:ascii="Consolas" w:hAnsi="Consolas" w:cs="Consolas"/>
           <w:color w:val="000000"/>
@@ -625,29 +809,23 @@
     <w:p>
       <w:pPr>
         <w:rPr>
-          <w:rFonts w:ascii="Consolas" w:hAnsi="Consolas" w:cs="Consolas"/>
+          <w:rFonts w:cstheme="minorHAnsi"/>
           <w:color w:val="000000"/>
-          <w:sz w:val="19"/>
-          <w:szCs w:val="19"/>
-          <w:highlight w:val="white"/>
-        </w:rPr>
-      </w:pPr>
-      <w:r>
-        <w:rPr>
-          <w:rFonts w:ascii="Consolas" w:hAnsi="Consolas" w:cs="Consolas"/>
+          <w:highlight w:val="white"/>
+        </w:rPr>
+      </w:pPr>
+      <w:r>
+        <w:rPr>
+          <w:rFonts w:cstheme="minorHAnsi"/>
           <w:color w:val="000000"/>
-          <w:sz w:val="19"/>
-          <w:szCs w:val="19"/>
           <w:highlight w:val="white"/>
         </w:rPr>
         <w:t>V běžných případech tak nemusíme psát žádný kód navíc. Přesto však ve zvláštních případech můžeme určit identifikátor s plnou syntaxí dle funkčních požadavků.</w:t>
       </w:r>
       <w:r>
         <w:rPr>
-          <w:rFonts w:ascii="Consolas" w:hAnsi="Consolas" w:cs="Consolas"/>
+          <w:rFonts w:cstheme="minorHAnsi"/>
           <w:color w:val="000000"/>
-          <w:sz w:val="19"/>
-          <w:szCs w:val="19"/>
           <w:highlight w:val="white"/>
         </w:rPr>
         <w:br w:type="page"/>
@@ -671,7 +849,16 @@
         <w:t xml:space="preserve">Pro snadné ošetřování </w:t>
       </w:r>
       <w:r>
-        <w:t>výjimek jsou všechny výjimky vyhazované naší knihovnou potomky ConfigRWException.</w:t>
+        <w:t xml:space="preserve">výjimek jsou všechny výjimky vyhazované naší knihovnou potomky </w:t>
+      </w:r>
+      <w:r>
+        <w:rPr>
+          <w:i/>
+        </w:rPr>
+        <w:t>ConfigRWException</w:t>
+      </w:r>
+      <w:r>
+        <w:t>.</w:t>
       </w:r>
       <w:r>
         <w:t xml:space="preserve">  To umožní </w:t>
@@ -680,7 +867,16 @@
         <w:t xml:space="preserve">oddělit výjimky vzniklé v uživatelském kódu od výjimek z naší knihovny. </w:t>
       </w:r>
       <w:r>
-        <w:t xml:space="preserve"> Dále jsou odděleny výjimky vzniklé během parsování tím, že dědí od ParserException. Ostatní výjimky se týkají validace </w:t>
+        <w:t xml:space="preserve"> Dále jsou odděleny výjimky vzniklé během parsování tím, že dědí od </w:t>
+      </w:r>
+      <w:r>
+        <w:rPr>
+          <w:i/>
+        </w:rPr>
+        <w:t>ParserException</w:t>
+      </w:r>
+      <w:r>
+        <w:t xml:space="preserve">. Ostatní výjimky se týkají validace </w:t>
       </w:r>
       <w:r>
         <w:t xml:space="preserve">typu </w:t>
@@ -689,13 +885,22 @@
         <w:t>struktury popisující konfigurační soubor</w:t>
       </w:r>
       <w:r>
+        <w:t xml:space="preserve"> a její použití</w:t>
+      </w:r>
+      <w:r>
         <w:t xml:space="preserve">. </w:t>
       </w:r>
     </w:p>
     <w:p>
       <w:r>
         <w:tab/>
-        <w:t xml:space="preserve">Každá výjimka obsahuje zjednodušenou uživatelskou zprávu a pak zprávu pro vývojáře. Toto rozdělení umožní detailní pohled na vzniklý problém a zároveň umožní srozumitelnou formou informovat například uživatele aplikace. Některé výjimky navíc obsahují informace týkající se místa chyby kde vznikla (číslo </w:t>
+        <w:t>Každá výjimka obsahuje zjednodušenou uživatelskou zprávu a pak zprávu pro vývojáře. Toto rozdělení umožní detailní pohled na vzniklý problém a zároveň umožní srozumitelnou formou informovat například uživatele aplikace. Některé výjimky navíc obsahují</w:t>
+      </w:r>
+      <w:r>
+        <w:t xml:space="preserve"> membery s informacemi</w:t>
+      </w:r>
+      <w:r>
+        <w:t xml:space="preserve"> týkající se místa chyby kde vznikla (číslo </w:t>
       </w:r>
       <w:r>
         <w:t xml:space="preserve">chybné </w:t>
@@ -727,47 +932,59 @@
       </w:pPr>
       <w:r>
         <w:t>Protože runtime M</w:t>
+      </w:r>
+      <w:r>
+        <w:t xml:space="preserve">ono v některých verzích neobsahuje implementaci několika </w:t>
+      </w:r>
+      <w:r>
+        <w:t xml:space="preserve">využívaných </w:t>
+      </w:r>
+      <w:r>
+        <w:t>funkcí ze</w:t>
+      </w:r>
+      <w:r>
+        <w:t xml:space="preserve"> </w:t>
+      </w:r>
+      <w:r>
+        <w:rPr>
+          <w:i/>
+        </w:rPr>
+        <w:t>System.Reflection</w:t>
+      </w:r>
+      <w:r>
+        <w:t>, nemusí být v tomto běhovém prostředí knihovna použitelná</w:t>
+      </w:r>
+      <w:r>
+        <w:t xml:space="preserve">. </w:t>
+      </w:r>
+      <w:r>
+        <w:t xml:space="preserve">A to i přesto, že se naše implementace striktně drží standardů .NET 3.5. </w:t>
+      </w:r>
+      <w:r>
+        <w:t xml:space="preserve">Do budoucna však očekáváme </w:t>
+      </w:r>
+      <w:r>
+        <w:t>lepší pokrytí .NET frameworku v</w:t>
+      </w:r>
+      <w:r>
+        <w:t> </w:t>
+      </w:r>
+      <w:r>
+        <w:t>M</w:t>
+      </w:r>
+      <w:r>
+        <w:t>ono</w:t>
+      </w:r>
+      <w:r>
+        <w:t>. Bylo nám proto učitelem cvičení předmětu Doporučených postupů</w:t>
+      </w:r>
+      <w:r>
+        <w:t xml:space="preserve"> v</w:t>
       </w:r>
       <w:bookmarkStart w:id="0" w:name="_GoBack"/>
       <w:bookmarkEnd w:id="0"/>
       <w:r>
-        <w:t xml:space="preserve">ono v některých verzích neobsahuje implementaci několika </w:t>
-      </w:r>
-      <w:r>
-        <w:t xml:space="preserve">využívaných </w:t>
-      </w:r>
-      <w:r>
-        <w:t>funkcí ze</w:t>
-      </w:r>
-      <w:r>
-        <w:t xml:space="preserve"> System.Reflection</w:t>
-      </w:r>
-      <w:r>
-        <w:t>, nemusí být v tomto běhovém prostředí knihovna použitelná</w:t>
-      </w:r>
-      <w:r>
-        <w:t xml:space="preserve">. </w:t>
-      </w:r>
-      <w:r>
-        <w:t xml:space="preserve">A to i přesto, že se naše implementace striktně drží standardů .NET 3.5. </w:t>
-      </w:r>
-      <w:r>
-        <w:t xml:space="preserve">Do budoucna však očekáváme </w:t>
-      </w:r>
-      <w:r>
-        <w:t>lepší pokrytí .NET frameworku v</w:t>
-      </w:r>
-      <w:r>
-        <w:t> </w:t>
-      </w:r>
-      <w:r>
-        <w:t>M</w:t>
-      </w:r>
-      <w:r>
-        <w:t>ono</w:t>
-      </w:r>
-      <w:r>
-        <w:t>. Bylo nám proto učitelem cvičení předmětu Doporučených postupů programování sděleno, že současná nekompatibilita s tímto běhovým prostředím není v rozporu se zadáním úkolu. Knihovna pomocí uvedeného Makefile totiž lze bez problémů v </w:t>
+        <w:t xml:space="preserve"> programování sděleno, že současná nekompatibilita s tímto běhovým prostředím není v rozporu se zadáním úkolu. Knihovna pomocí uvedeného Makefile totiž lze bez problémů v </w:t>
       </w:r>
       <w:r>
         <w:t>M</w:t>
@@ -1105,7 +1322,6 @@
   <w:style w:type="character" w:default="1" w:styleId="DefaultParagraphFont">
     <w:name w:val="Default Paragraph Font"/>
     <w:uiPriority w:val="1"/>
-    <w:semiHidden/>
     <w:unhideWhenUsed/>
   </w:style>
   <w:style w:type="table" w:default="1" w:styleId="TableNormal">
@@ -1453,7 +1669,6 @@
   <w:style w:type="character" w:default="1" w:styleId="DefaultParagraphFont">
     <w:name w:val="Default Paragraph Font"/>
     <w:uiPriority w:val="1"/>
-    <w:semiHidden/>
     <w:unhideWhenUsed/>
   </w:style>
   <w:style w:type="table" w:default="1" w:styleId="TableNormal">

</xml_diff>

<commit_message>
Missing doc comments repaired
</commit_message>
<xml_diff>
--- a/documentation/Zdůvodnění návrhu.docx
+++ b/documentation/Zdůvodnění návrhu.docx
@@ -25,9 +25,14 @@
         <w:t>ConfigRW</w:t>
       </w:r>
       <w:r>
-        <w:t xml:space="preserve"> byl kladen důraz na co nejjednoduší použití na straně uživatele knihovny. Proto jsme se rozhodli pro minimalistické rozhraní, které vypadá následovně: </w:t>
-      </w:r>
-    </w:p>
+        <w:t xml:space="preserve"> byl kladen důraz na co nejjednoduší použití na straně uživatele </w:t>
+      </w:r>
+      <w:bookmarkStart w:id="0" w:name="_GoBack"/>
+      <w:r>
+        <w:t xml:space="preserve">knihovny. Proto jsme se rozhodli pro minimalistické rozhraní, které vypadá následovně: </w:t>
+      </w:r>
+    </w:p>
+    <w:bookmarkEnd w:id="0"/>
     <w:p>
       <w:pPr>
         <w:pStyle w:val="ListParagraph"/>
@@ -199,10 +204,10 @@
             <v:path o:extrusionok="f" gradientshapeok="t" o:connecttype="rect"/>
             <o:lock v:ext="edit" aspectratio="t"/>
           </v:shapetype>
-          <v:shape id="_x0000_i1025" type="#_x0000_t75" style="width:6in;height:92.4pt" o:ole="">
+          <v:shape id="_x0000_i1025" type="#_x0000_t75" style="width:6in;height:93pt" o:ole="">
             <v:imagedata r:id="rId6" o:title=""/>
           </v:shape>
-          <o:OLEObject Type="Embed" ProgID="Visio.Drawing.11" ShapeID="_x0000_i1025" DrawAspect="Content" ObjectID="_1429267453" r:id="rId7"/>
+          <o:OLEObject Type="Embed" ProgID="Visio.Drawing.11" ShapeID="_x0000_i1025" DrawAspect="Content" ObjectID="_1429272313" r:id="rId7"/>
         </w:object>
       </w:r>
     </w:p>
@@ -260,10 +265,10 @@
     <w:p>
       <w:r>
         <w:object w:dxaOrig="16718" w:dyaOrig="3120">
-          <v:shape id="_x0000_i1026" type="#_x0000_t75" style="width:518.95pt;height:96.45pt" o:ole="">
+          <v:shape id="_x0000_i1026" type="#_x0000_t75" style="width:519pt;height:96pt" o:ole="">
             <v:imagedata r:id="rId8" o:title=""/>
           </v:shape>
-          <o:OLEObject Type="Embed" ProgID="Visio.Drawing.11" ShapeID="_x0000_i1026" DrawAspect="Content" ObjectID="_1429267454" r:id="rId9"/>
+          <o:OLEObject Type="Embed" ProgID="Visio.Drawing.11" ShapeID="_x0000_i1026" DrawAspect="Content" ObjectID="_1429272314" r:id="rId9"/>
         </w:object>
       </w:r>
     </w:p>
@@ -981,8 +986,6 @@
       <w:r>
         <w:t xml:space="preserve"> v</w:t>
       </w:r>
-      <w:bookmarkStart w:id="0" w:name="_GoBack"/>
-      <w:bookmarkEnd w:id="0"/>
       <w:r>
         <w:t xml:space="preserve"> programování sděleno, že současná nekompatibilita s tímto běhovým prostředím není v rozporu se zadáním úkolu. Knihovna pomocí uvedeného Makefile totiž lze bez problémů v </w:t>
       </w:r>
@@ -1322,6 +1325,7 @@
   <w:style w:type="character" w:default="1" w:styleId="DefaultParagraphFont">
     <w:name w:val="Default Paragraph Font"/>
     <w:uiPriority w:val="1"/>
+    <w:semiHidden/>
     <w:unhideWhenUsed/>
   </w:style>
   <w:style w:type="table" w:default="1" w:styleId="TableNormal">
@@ -1669,6 +1673,7 @@
   <w:style w:type="character" w:default="1" w:styleId="DefaultParagraphFont">
     <w:name w:val="Default Paragraph Font"/>
     <w:uiPriority w:val="1"/>
+    <w:semiHidden/>
     <w:unhideWhenUsed/>
   </w:style>
   <w:style w:type="table" w:default="1" w:styleId="TableNormal">

</xml_diff>